<commit_message>
Updated notes with corrected bias
</commit_message>
<xml_diff>
--- a/01-Eraser-Pencil-Project/Notes/Notes-Updated.docx
+++ b/01-Eraser-Pencil-Project/Notes/Notes-Updated.docx
@@ -111,20 +111,395 @@
     </w:p>
     <w:p>
       <w:pPr>
-        <w:rPr>
-          <w:noProof/>
-        </w:rPr>
-      </w:pPr>
-    </w:p>
-    <w:p>
-      <w:pPr>
-        <w:rPr>
-          <w:noProof/>
-        </w:rPr>
-      </w:pPr>
-    </w:p>
-    <w:p>
-      <w:pPr>
+        <w:pStyle w:val="NoSpacing"/>
+        <w:rPr>
+          <w:b/>
+          <w:bCs/>
+          <w:i/>
+          <w:iCs/>
+          <w:noProof/>
+        </w:rPr>
+      </w:pPr>
+      <w:r>
+        <w:rPr>
+          <w:b/>
+          <w:bCs/>
+          <w:i/>
+          <w:iCs/>
+          <w:noProof/>
+        </w:rPr>
+        <w:lastRenderedPageBreak/>
+        <w:t>Update  - In the last section title UPDATE WEIGHTS AND FORMULA there is an error.</w:t>
+      </w:r>
+    </w:p>
+    <w:p>
+      <w:pPr>
+        <w:pStyle w:val="NoSpacing"/>
+        <w:rPr>
+          <w:b/>
+          <w:bCs/>
+          <w:i/>
+          <w:iCs/>
+          <w:noProof/>
+        </w:rPr>
+      </w:pPr>
+      <w:r>
+        <w:rPr>
+          <w:b/>
+          <w:bCs/>
+          <w:i/>
+          <w:iCs/>
+          <w:noProof/>
+        </w:rPr>
+        <w:t xml:space="preserve">The bias value b is still using the original value of 0.5 and hasn’t had the new formula applied. So therefore the calculation as a whole is wrong. </w:t>
+      </w:r>
+    </w:p>
+    <w:p>
+      <w:pPr>
+        <w:pStyle w:val="NoSpacing"/>
+        <w:rPr>
+          <w:noProof/>
+        </w:rPr>
+      </w:pPr>
+    </w:p>
+    <w:p>
+      <w:pPr>
+        <w:pStyle w:val="NoSpacing"/>
+        <w:rPr>
+          <w:i/>
+          <w:iCs/>
+          <w:noProof/>
+        </w:rPr>
+      </w:pPr>
+      <w:r>
+        <w:rPr>
+          <w:i/>
+          <w:iCs/>
+          <w:noProof/>
+        </w:rPr>
+        <w:t>Calculate weight and bias</w:t>
+      </w:r>
+    </w:p>
+    <w:p>
+      <w:pPr>
+        <w:pStyle w:val="NoSpacing"/>
+        <w:rPr>
+          <w:noProof/>
+        </w:rPr>
+      </w:pPr>
+    </w:p>
+    <w:p>
+      <w:pPr>
+        <w:pStyle w:val="NoSpacing"/>
+        <w:rPr>
+          <w:noProof/>
+        </w:rPr>
+      </w:pPr>
+      <w:r>
+        <w:rPr>
+          <w:noProof/>
+        </w:rPr>
+        <w:t>weight = wi + n * (yT - yP) * xi</w:t>
+      </w:r>
+    </w:p>
+    <w:p>
+      <w:pPr>
+        <w:pStyle w:val="NoSpacing"/>
+        <w:rPr>
+          <w:noProof/>
+        </w:rPr>
+      </w:pPr>
+      <w:r>
+        <w:rPr>
+          <w:noProof/>
+        </w:rPr>
+        <w:t>bias = b + n * (yT – yP)</w:t>
+      </w:r>
+    </w:p>
+    <w:p>
+      <w:pPr>
+        <w:pStyle w:val="NoSpacing"/>
+        <w:rPr>
+          <w:noProof/>
+        </w:rPr>
+      </w:pPr>
+    </w:p>
+    <w:p>
+      <w:pPr>
+        <w:pStyle w:val="NoSpacing"/>
+        <w:rPr>
+          <w:i/>
+          <w:iCs/>
+          <w:noProof/>
+        </w:rPr>
+      </w:pPr>
+      <w:r>
+        <w:rPr>
+          <w:i/>
+          <w:iCs/>
+          <w:noProof/>
+        </w:rPr>
+        <w:t>So…</w:t>
+      </w:r>
+    </w:p>
+    <w:p>
+      <w:pPr>
+        <w:pStyle w:val="NoSpacing"/>
+        <w:rPr>
+          <w:noProof/>
+        </w:rPr>
+      </w:pPr>
+    </w:p>
+    <w:p>
+      <w:pPr>
+        <w:pStyle w:val="NoSpacing"/>
+        <w:rPr>
+          <w:noProof/>
+        </w:rPr>
+      </w:pPr>
+      <w:r>
+        <w:rPr>
+          <w:noProof/>
+        </w:rPr>
+        <w:t xml:space="preserve">w1 </w:t>
+      </w:r>
+      <w:r>
+        <w:rPr>
+          <w:noProof/>
+        </w:rPr>
+        <w:t>= 0.1 + 0.1 * (1 – 0) * 2</w:t>
+      </w:r>
+      <w:r>
+        <w:rPr>
+          <w:noProof/>
+        </w:rPr>
+        <w:tab/>
+      </w:r>
+      <w:r>
+        <w:rPr>
+          <w:noProof/>
+        </w:rPr>
+        <w:tab/>
+        <w:t>= 0.3</w:t>
+      </w:r>
+    </w:p>
+    <w:p>
+      <w:pPr>
+        <w:pStyle w:val="NoSpacing"/>
+        <w:rPr>
+          <w:noProof/>
+        </w:rPr>
+      </w:pPr>
+      <w:r>
+        <w:rPr>
+          <w:noProof/>
+        </w:rPr>
+        <w:t>w2 = -0.3 + 0.1 * (1 – 0) * 7</w:t>
+      </w:r>
+      <w:r>
+        <w:rPr>
+          <w:noProof/>
+        </w:rPr>
+        <w:tab/>
+      </w:r>
+      <w:r>
+        <w:rPr>
+          <w:noProof/>
+        </w:rPr>
+        <w:tab/>
+        <w:t>= 0.4</w:t>
+      </w:r>
+    </w:p>
+    <w:p>
+      <w:pPr>
+        <w:pStyle w:val="NoSpacing"/>
+        <w:rPr>
+          <w:noProof/>
+        </w:rPr>
+      </w:pPr>
+    </w:p>
+    <w:p>
+      <w:pPr>
+        <w:pStyle w:val="NoSpacing"/>
+        <w:rPr>
+          <w:noProof/>
+        </w:rPr>
+      </w:pPr>
+      <w:r>
+        <w:rPr>
+          <w:noProof/>
+        </w:rPr>
+        <w:t xml:space="preserve">b = 0.5 + 0.1 * (1 – 0) </w:t>
+      </w:r>
+      <w:r>
+        <w:rPr>
+          <w:noProof/>
+        </w:rPr>
+        <w:tab/>
+      </w:r>
+      <w:r>
+        <w:rPr>
+          <w:noProof/>
+        </w:rPr>
+        <w:tab/>
+      </w:r>
+      <w:r>
+        <w:rPr>
+          <w:noProof/>
+        </w:rPr>
+        <w:tab/>
+        <w:t>= 0.6</w:t>
+      </w:r>
+    </w:p>
+    <w:p>
+      <w:pPr>
+        <w:pStyle w:val="NoSpacing"/>
+        <w:rPr>
+          <w:noProof/>
+        </w:rPr>
+      </w:pPr>
+    </w:p>
+    <w:p>
+      <w:pPr>
+        <w:pStyle w:val="NoSpacing"/>
+        <w:rPr>
+          <w:i/>
+          <w:iCs/>
+          <w:noProof/>
+        </w:rPr>
+      </w:pPr>
+      <w:r>
+        <w:rPr>
+          <w:i/>
+          <w:iCs/>
+          <w:noProof/>
+        </w:rPr>
+        <w:t>Then apply new weights and bias to training the model</w:t>
+      </w:r>
+    </w:p>
+    <w:p>
+      <w:pPr>
+        <w:pStyle w:val="NoSpacing"/>
+        <w:rPr>
+          <w:noProof/>
+        </w:rPr>
+      </w:pPr>
+    </w:p>
+    <w:p>
+      <w:pPr>
+        <w:pStyle w:val="NoSpacing"/>
+        <w:rPr>
+          <w:noProof/>
+        </w:rPr>
+      </w:pPr>
+      <w:r>
+        <w:rPr>
+          <w:noProof/>
+        </w:rPr>
+        <w:t>Z = w1 * x1 + w2 * x2 + b</w:t>
+      </w:r>
+    </w:p>
+    <w:p>
+      <w:pPr>
+        <w:pStyle w:val="NoSpacing"/>
+        <w:rPr>
+          <w:noProof/>
+        </w:rPr>
+      </w:pPr>
+      <w:r>
+        <w:rPr>
+          <w:noProof/>
+        </w:rPr>
+        <w:t>Z = 0.3 * 2 + 0.4 * 7 + 0.6</w:t>
+      </w:r>
+    </w:p>
+    <w:p>
+      <w:pPr>
+        <w:pStyle w:val="NoSpacing"/>
+        <w:rPr>
+          <w:noProof/>
+        </w:rPr>
+      </w:pPr>
+      <w:r>
+        <w:rPr>
+          <w:noProof/>
+        </w:rPr>
+        <w:t>Z = 0.6 + 2.8 + 0.6</w:t>
+      </w:r>
+    </w:p>
+    <w:p>
+      <w:pPr>
+        <w:pStyle w:val="NoSpacing"/>
+        <w:rPr>
+          <w:noProof/>
+        </w:rPr>
+      </w:pPr>
+      <w:r>
+        <w:rPr>
+          <w:noProof/>
+        </w:rPr>
+        <w:t>Z = 4</w:t>
+      </w:r>
+    </w:p>
+    <w:p>
+      <w:pPr>
+        <w:pStyle w:val="NoSpacing"/>
+        <w:rPr>
+          <w:noProof/>
+        </w:rPr>
+      </w:pPr>
+    </w:p>
+    <w:p>
+      <w:pPr>
+        <w:pStyle w:val="NoSpacing"/>
+        <w:rPr>
+          <w:noProof/>
+        </w:rPr>
+      </w:pPr>
+      <w:r>
+        <w:rPr>
+          <w:noProof/>
+        </w:rPr>
+        <w:t xml:space="preserve">F(x) = 1 =&gt; 0 or 0 &lt; 0 </w:t>
+      </w:r>
+    </w:p>
+    <w:p>
+      <w:pPr>
+        <w:pStyle w:val="NoSpacing"/>
+        <w:rPr>
+          <w:b/>
+          <w:bCs/>
+          <w:noProof/>
+        </w:rPr>
+      </w:pPr>
+      <w:r>
+        <w:rPr>
+          <w:b/>
+          <w:bCs/>
+          <w:noProof/>
+        </w:rPr>
+        <w:t>F(4) = 1</w:t>
+      </w:r>
+    </w:p>
+    <w:p>
+      <w:pPr>
+        <w:pStyle w:val="NoSpacing"/>
+        <w:rPr>
+          <w:noProof/>
+        </w:rPr>
+      </w:pPr>
+    </w:p>
+    <w:p>
+      <w:pPr>
+        <w:pStyle w:val="NoSpacing"/>
+        <w:rPr>
+          <w:noProof/>
+        </w:rPr>
+      </w:pPr>
+    </w:p>
+    <w:p>
+      <w:pPr>
+        <w:pStyle w:val="NoSpacing"/>
         <w:rPr>
           <w:noProof/>
         </w:rPr>
@@ -1079,6 +1454,15 @@
       <w:spacing w:val="5"/>
     </w:rPr>
   </w:style>
+  <w:style w:type="paragraph" w:styleId="NoSpacing">
+    <w:name w:val="No Spacing"/>
+    <w:uiPriority w:val="1"/>
+    <w:qFormat/>
+    <w:rsid w:val="00821875"/>
+    <w:pPr>
+      <w:spacing w:after="0" w:line="240" w:lineRule="auto"/>
+    </w:pPr>
+  </w:style>
 </w:styles>
 </file>
 

</xml_diff>

<commit_message>
Getting ready to put the theory into code
</commit_message>
<xml_diff>
--- a/01-Eraser-Pencil-Project/Notes/Notes-Updated.docx
+++ b/01-Eraser-Pencil-Project/Notes/Notes-Updated.docx
@@ -460,7 +460,19 @@
         <w:rPr>
           <w:noProof/>
         </w:rPr>
-        <w:t xml:space="preserve">F(x) = 1 =&gt; 0 or 0 &lt; 0 </w:t>
+        <w:t xml:space="preserve">F(x) = 1 =&gt; 0 </w:t>
+      </w:r>
+      <w:r>
+        <w:rPr>
+          <w:noProof/>
+        </w:rPr>
+        <w:t>||</w:t>
+      </w:r>
+      <w:r>
+        <w:rPr>
+          <w:noProof/>
+        </w:rPr>
+        <w:t xml:space="preserve"> 0 &lt; 0 </w:t>
       </w:r>
     </w:p>
     <w:p>

</xml_diff>